<commit_message>
Updated Menu bar buttons
</commit_message>
<xml_diff>
--- a/bin/Output_fun.docx
+++ b/bin/Output_fun.docx
@@ -257,7 +257,7 @@
         <w:rPr>
           <w:b/>
         </w:rPr>
-        <w:t>924</w:t>
+        <w:t>926</w:t>
       </w:r>
     </w:p>
     <w:p>
@@ -560,7 +560,7 @@
             </w:pPr>
             <w:r>
               <w:rPr/>
-              <w:t>Megrendelő: kalmost</w:t>
+              <w:t>Megrendelő: dfgdfgdfgdfg</w:t>
             </w:r>
           </w:p>
           <w:p>
@@ -571,7 +571,7 @@
             </w:pPr>
             <w:r>
               <w:rPr/>
-              <w:t>Cím: Van ilyen is</w:t>
+              <w:t xml:space="preserve">Cím: </w:t>
             </w:r>
           </w:p>
           <w:p>
@@ -582,7 +582,7 @@
             </w:pPr>
             <w:r>
               <w:rPr/>
-              <w:t>Elérhetőség: telefon  69696969</w:t>
+              <w:t xml:space="preserve">Elérhetőség: telefon  </w:t>
             </w:r>
           </w:p>
           <w:p>
@@ -1050,7 +1050,7 @@
             </w:r>
             <w:r>
               <w:rPr/>
-              <w:t>2024.07.08</w:t>
+              <w:t>2024.07.24</w:t>
             </w:r>
           </w:p>
         </w:tc>
@@ -2069,7 +2069,7 @@
                 <w:sz w:val="20"/>
                 <w:szCs w:val="20"/>
               </w:rPr>
-              <w:t>2024.07.08                                 …………….……………...</w:t>
+              <w:t>2024.07.24                                 …………….……………...</w:t>
             </w:r>
           </w:p>
           <w:p>
@@ -2127,7 +2127,7 @@
                 <w:sz w:val="20"/>
                 <w:szCs w:val="20"/>
               </w:rPr>
-              <w:t>2024.07.08                                …………….……………...</w:t>
+              <w:t>2024.07.24                                …………….……………...</w:t>
             </w:r>
           </w:p>
           <w:p>

</xml_diff>

<commit_message>
Document counter bug fix
</commit_message>
<xml_diff>
--- a/bin/Output_fun.docx
+++ b/bin/Output_fun.docx
@@ -257,7 +257,7 @@
         <w:rPr>
           <w:b/>
         </w:rPr>
-        <w:t>926</w:t>
+        <w:t>8</w:t>
       </w:r>
     </w:p>
     <w:p>
@@ -560,7 +560,7 @@
             </w:pPr>
             <w:r>
               <w:rPr/>
-              <w:t>Megrendelő: dfgdfgdfgdfg</w:t>
+              <w:t>Megrendelő: Példa Péter</w:t>
             </w:r>
           </w:p>
           <w:p>
@@ -571,7 +571,7 @@
             </w:pPr>
             <w:r>
               <w:rPr/>
-              <w:t xml:space="preserve">Cím: </w:t>
+              <w:t>Cím: 9700 Szombathely Nemlétezik utca. 3</w:t>
             </w:r>
           </w:p>
           <w:p>
@@ -582,7 +582,7 @@
             </w:pPr>
             <w:r>
               <w:rPr/>
-              <w:t xml:space="preserve">Elérhetőség: telefon  </w:t>
+              <w:t>Elérhetőség: telefon  6301234567</w:t>
             </w:r>
           </w:p>
           <w:p>
@@ -652,7 +652,7 @@
             </w:r>
             <w:r>
               <w:rPr/>
-              <w:t>Megjegyzés:</w:t>
+              <w:t>Megjegyzés:None</w:t>
             </w:r>
           </w:p>
         </w:tc>
@@ -683,7 +683,7 @@
             </w:pPr>
             <w:r>
               <w:rPr/>
-              <w:t xml:space="preserve">Megnevezés: </w:t>
+              <w:t>Megnevezés: sdsd</w:t>
             </w:r>
           </w:p>
           <w:p>
@@ -693,7 +693,7 @@
             </w:pPr>
             <w:r>
               <w:rPr/>
-              <w:t xml:space="preserve">Típus: </w:t>
+              <w:t>Típus: None</w:t>
             </w:r>
           </w:p>
           <w:p>
@@ -703,7 +703,7 @@
             </w:pPr>
             <w:r>
               <w:rPr/>
-              <w:t xml:space="preserve">Modell: </w:t>
+              <w:t>Modell: None</w:t>
             </w:r>
           </w:p>
         </w:tc>
@@ -811,7 +811,7 @@
             </w:pPr>
             <w:r>
               <w:rPr/>
-              <w:t xml:space="preserve">Hibajelenség: </w:t>
+              <w:t>Hibajelenség: None</w:t>
             </w:r>
           </w:p>
           <w:p>
@@ -821,7 +821,7 @@
             </w:pPr>
             <w:r>
               <w:rPr/>
-              <w:t xml:space="preserve">Tartozékok: </w:t>
+              <w:t>Tartozékok: None</w:t>
             </w:r>
           </w:p>
         </w:tc>
@@ -853,7 +853,7 @@
             </w:pPr>
             <w:r>
               <w:rPr/>
-              <w:t xml:space="preserve">Szerviz diagnózis: </w:t>
+              <w:t>Szerviz diagnózis: None</w:t>
             </w:r>
           </w:p>
         </w:tc>

</xml_diff>

<commit_message>
Poor atempts at formating
</commit_message>
<xml_diff>
--- a/bin/Output_fun.docx
+++ b/bin/Output_fun.docx
@@ -257,7 +257,7 @@
         <w:rPr>
           <w:b/>
         </w:rPr>
-        <w:t>9</w:t>
+        <w:t>11</w:t>
       </w:r>
     </w:p>
     <w:p>
@@ -560,7 +560,7 @@
             </w:pPr>
             <w:r>
               <w:rPr/>
-              <w:t>Megrendelő: Példa Péter</w:t>
+              <w:t>Megrendelő: kuuuu</w:t>
             </w:r>
           </w:p>
           <w:p>
@@ -571,7 +571,7 @@
             </w:pPr>
             <w:r>
               <w:rPr/>
-              <w:t>Cím: 9700 Szombathely Nemlétezik utca. 3</w:t>
+              <w:t>Cím: sdsdsdsd</w:t>
             </w:r>
           </w:p>
           <w:p>
@@ -582,7 +582,7 @@
             </w:pPr>
             <w:r>
               <w:rPr/>
-              <w:t>Elérhetőség: telefon  6301234567</w:t>
+              <w:t xml:space="preserve">Elérhetőség: telefon  </w:t>
             </w:r>
           </w:p>
           <w:p>
@@ -652,7 +652,7 @@
             </w:r>
             <w:r>
               <w:rPr/>
-              <w:t>Megjegyzés:None</w:t>
+              <w:t>Megjegyzés:</w:t>
             </w:r>
           </w:p>
         </w:tc>
@@ -683,7 +683,7 @@
             </w:pPr>
             <w:r>
               <w:rPr/>
-              <w:t>Megnevezés: sdsd</w:t>
+              <w:t xml:space="preserve">Megnevezés: </w:t>
             </w:r>
           </w:p>
           <w:p>
@@ -693,7 +693,7 @@
             </w:pPr>
             <w:r>
               <w:rPr/>
-              <w:t>Típus: None</w:t>
+              <w:t xml:space="preserve">Típus: </w:t>
             </w:r>
           </w:p>
           <w:p>
@@ -703,7 +703,7 @@
             </w:pPr>
             <w:r>
               <w:rPr/>
-              <w:t>Modell: None</w:t>
+              <w:t xml:space="preserve">Modell: </w:t>
             </w:r>
           </w:p>
         </w:tc>
@@ -811,7 +811,7 @@
             </w:pPr>
             <w:r>
               <w:rPr/>
-              <w:t>Hibajelenség: None</w:t>
+              <w:t xml:space="preserve">Hibajelenség: </w:t>
             </w:r>
           </w:p>
           <w:p>
@@ -821,7 +821,7 @@
             </w:pPr>
             <w:r>
               <w:rPr/>
-              <w:t>Tartozékok: None</w:t>
+              <w:t xml:space="preserve">Tartozékok: </w:t>
             </w:r>
           </w:p>
         </w:tc>
@@ -853,7 +853,7 @@
             </w:pPr>
             <w:r>
               <w:rPr/>
-              <w:t>Szerviz diagnózis: None</w:t>
+              <w:t xml:space="preserve">Szerviz diagnózis: </w:t>
             </w:r>
           </w:p>
         </w:tc>

</xml_diff>

<commit_message>
Design, DB Delete, WI Delete
</commit_message>
<xml_diff>
--- a/bin/Output_fun.docx
+++ b/bin/Output_fun.docx
@@ -257,7 +257,7 @@
         <w:rPr>
           <w:b/>
         </w:rPr>
-        <w:t>11</w:t>
+        <w:t>14</w:t>
       </w:r>
     </w:p>
     <w:p>
@@ -560,7 +560,7 @@
             </w:pPr>
             <w:r>
               <w:rPr/>
-              <w:t>Megrendelő: kuuuu</w:t>
+              <w:t>Megrendelő: Példa Péter</w:t>
             </w:r>
           </w:p>
           <w:p>
@@ -571,7 +571,7 @@
             </w:pPr>
             <w:r>
               <w:rPr/>
-              <w:t>Cím: sdsdsdsd</w:t>
+              <w:t>Cím: 9700 Szombathely Nemlétezik utca. 3</w:t>
             </w:r>
           </w:p>
           <w:p>
@@ -582,7 +582,7 @@
             </w:pPr>
             <w:r>
               <w:rPr/>
-              <w:t xml:space="preserve">Elérhetőség: telefon  </w:t>
+              <w:t>Elérhetőség: telefon  06301234567</w:t>
             </w:r>
           </w:p>
           <w:p>
@@ -652,7 +652,7 @@
             </w:r>
             <w:r>
               <w:rPr/>
-              <w:t>Megjegyzés:</w:t>
+              <w:t>Megjegyzés:uuheuhehu</w:t>
             </w:r>
           </w:p>
         </w:tc>
@@ -683,7 +683,7 @@
             </w:pPr>
             <w:r>
               <w:rPr/>
-              <w:t xml:space="preserve">Megnevezés: </w:t>
+              <w:t>Megnevezés: Fünyiro</w:t>
             </w:r>
           </w:p>
           <w:p>
@@ -693,7 +693,7 @@
             </w:pPr>
             <w:r>
               <w:rPr/>
-              <w:t xml:space="preserve">Típus: </w:t>
+              <w:t>Típus: Ferrari</w:t>
             </w:r>
           </w:p>
           <w:p>
@@ -703,7 +703,7 @@
             </w:pPr>
             <w:r>
               <w:rPr/>
-              <w:t xml:space="preserve">Modell: </w:t>
+              <w:t>Modell: Igen</w:t>
             </w:r>
           </w:p>
         </w:tc>
@@ -811,7 +811,7 @@
             </w:pPr>
             <w:r>
               <w:rPr/>
-              <w:t xml:space="preserve">Hibajelenség: </w:t>
+              <w:t>Hibajelenség: Van</w:t>
             </w:r>
           </w:p>
           <w:p>
@@ -821,7 +821,7 @@
             </w:pPr>
             <w:r>
               <w:rPr/>
-              <w:t xml:space="preserve">Tartozékok: </w:t>
+              <w:t>Tartozékok: Nincs</w:t>
             </w:r>
           </w:p>
         </w:tc>
@@ -853,7 +853,7 @@
             </w:pPr>
             <w:r>
               <w:rPr/>
-              <w:t xml:space="preserve">Szerviz diagnózis: </w:t>
+              <w:t>Szerviz diagnózis: Rósz</w:t>
             </w:r>
           </w:p>
         </w:tc>
@@ -1050,7 +1050,7 @@
             </w:r>
             <w:r>
               <w:rPr/>
-              <w:t>2024.07.24</w:t>
+              <w:t>2024.07.28</w:t>
             </w:r>
           </w:p>
         </w:tc>
@@ -2069,7 +2069,7 @@
                 <w:sz w:val="20"/>
                 <w:szCs w:val="20"/>
               </w:rPr>
-              <w:t>2024.07.24                                 …………….……………...</w:t>
+              <w:t>2024.07.28                                 …………….……………...</w:t>
             </w:r>
           </w:p>
           <w:p>
@@ -2127,7 +2127,7 @@
                 <w:sz w:val="20"/>
                 <w:szCs w:val="20"/>
               </w:rPr>
-              <w:t>2024.07.24                                …………….……………...</w:t>
+              <w:t>2024.07.28                                …………….……………...</w:t>
             </w:r>
           </w:p>
           <w:p>

</xml_diff>

<commit_message>
Search complete, pdf conver in work
</commit_message>
<xml_diff>
--- a/bin/Output_fun.docx
+++ b/bin/Output_fun.docx
@@ -257,7 +257,7 @@
         <w:rPr>
           <w:b/>
         </w:rPr>
-        <w:t>14</w:t>
+        <w:t>37</w:t>
       </w:r>
     </w:p>
     <w:p>
@@ -571,7 +571,7 @@
             </w:pPr>
             <w:r>
               <w:rPr/>
-              <w:t>Cím: 9700 Szombathely Nemlétezik utca. 3</w:t>
+              <w:t>Cím: 9700 Szombathely Nincs Ilyen út 69</w:t>
             </w:r>
           </w:p>
           <w:p>
@@ -652,7 +652,7 @@
             </w:r>
             <w:r>
               <w:rPr/>
-              <w:t>Megjegyzés:uuheuhehu</w:t>
+              <w:t>Megjegyzés:Valamien megjegyzés</w:t>
             </w:r>
           </w:p>
         </w:tc>
@@ -683,7 +683,7 @@
             </w:pPr>
             <w:r>
               <w:rPr/>
-              <w:t>Megnevezés: Fünyiro</w:t>
+              <w:t>Megnevezés: Fûnyíró</w:t>
             </w:r>
           </w:p>
           <w:p>
@@ -693,7 +693,7 @@
             </w:pPr>
             <w:r>
               <w:rPr/>
-              <w:t>Típus: Ferrari</w:t>
+              <w:t>Típus: Husqwarna</w:t>
             </w:r>
           </w:p>
           <w:p>
@@ -703,7 +703,7 @@
             </w:pPr>
             <w:r>
               <w:rPr/>
-              <w:t>Modell: Igen</w:t>
+              <w:t>Modell: CW23</w:t>
             </w:r>
           </w:p>
         </w:tc>
@@ -811,7 +811,7 @@
             </w:pPr>
             <w:r>
               <w:rPr/>
-              <w:t>Hibajelenség: Van</w:t>
+              <w:t>Hibajelenség: Nem indul el</w:t>
             </w:r>
           </w:p>
           <w:p>
@@ -821,7 +821,7 @@
             </w:pPr>
             <w:r>
               <w:rPr/>
-              <w:t>Tartozékok: Nincs</w:t>
+              <w:t>Tartozékok: Kerék, Kesztyû</w:t>
             </w:r>
           </w:p>
         </w:tc>
@@ -853,7 +853,7 @@
             </w:pPr>
             <w:r>
               <w:rPr/>
-              <w:t>Szerviz diagnózis: Rósz</w:t>
+              <w:t>Szerviz diagnózis: El van törve</w:t>
             </w:r>
           </w:p>
         </w:tc>
@@ -1050,7 +1050,7 @@
             </w:r>
             <w:r>
               <w:rPr/>
-              <w:t>2024.07.28</w:t>
+              <w:t>2024.08.10</w:t>
             </w:r>
           </w:p>
         </w:tc>
@@ -2069,7 +2069,7 @@
                 <w:sz w:val="20"/>
                 <w:szCs w:val="20"/>
               </w:rPr>
-              <w:t>2024.07.28                                 …………….……………...</w:t>
+              <w:t>2024.08.10                                 …………….……………...</w:t>
             </w:r>
           </w:p>
           <w:p>
@@ -2127,7 +2127,7 @@
                 <w:sz w:val="20"/>
                 <w:szCs w:val="20"/>
               </w:rPr>
-              <w:t>2024.07.28                                …………….……………...</w:t>
+              <w:t>2024.08.10                                …………….……………...</w:t>
             </w:r>
           </w:p>
           <w:p>

</xml_diff>

<commit_message>
Fixed redundant duplicates in name search
</commit_message>
<xml_diff>
--- a/bin/Output_fun.docx
+++ b/bin/Output_fun.docx
@@ -257,7 +257,7 @@
         <w:rPr>
           <w:b/>
         </w:rPr>
-        <w:t>37</w:t>
+        <w:t>51</w:t>
       </w:r>
     </w:p>
     <w:p>
@@ -560,7 +560,7 @@
             </w:pPr>
             <w:r>
               <w:rPr/>
-              <w:t>Megrendelő: Példa Péter</w:t>
+              <w:t>Megrendelő: Nevesincs Kálmán</w:t>
             </w:r>
           </w:p>
           <w:p>
@@ -571,7 +571,7 @@
             </w:pPr>
             <w:r>
               <w:rPr/>
-              <w:t>Cím: 9700 Szombathely Nincs Ilyen út 69</w:t>
+              <w:t>Cím: 8200 Veszprém Szomszéd körút 6</w:t>
             </w:r>
           </w:p>
           <w:p>
@@ -582,7 +582,7 @@
             </w:pPr>
             <w:r>
               <w:rPr/>
-              <w:t>Elérhetőség: telefon  06301234567</w:t>
+              <w:t>Elérhetőség: telefon  06709876543</w:t>
             </w:r>
           </w:p>
           <w:p>
@@ -652,7 +652,7 @@
             </w:r>
             <w:r>
               <w:rPr/>
-              <w:t>Megjegyzés:Valamien megjegyzés</w:t>
+              <w:t>Megjegyzés:Nincs</w:t>
             </w:r>
           </w:p>
         </w:tc>
@@ -683,7 +683,7 @@
             </w:pPr>
             <w:r>
               <w:rPr/>
-              <w:t>Megnevezés: Fûnyíró</w:t>
+              <w:t>Megnevezés: Fûkasza</w:t>
             </w:r>
           </w:p>
           <w:p>
@@ -693,7 +693,7 @@
             </w:pPr>
             <w:r>
               <w:rPr/>
-              <w:t>Típus: Husqwarna</w:t>
+              <w:t>Típus: Bosch</w:t>
             </w:r>
           </w:p>
           <w:p>
@@ -703,7 +703,7 @@
             </w:pPr>
             <w:r>
               <w:rPr/>
-              <w:t>Modell: CW23</w:t>
+              <w:t>Modell: Fufu</w:t>
             </w:r>
           </w:p>
         </w:tc>
@@ -811,7 +811,7 @@
             </w:pPr>
             <w:r>
               <w:rPr/>
-              <w:t>Hibajelenség: Nem indul el</w:t>
+              <w:t>Hibajelenség: Nincs</w:t>
             </w:r>
           </w:p>
           <w:p>
@@ -821,7 +821,7 @@
             </w:pPr>
             <w:r>
               <w:rPr/>
-              <w:t>Tartozékok: Kerék, Kesztyû</w:t>
+              <w:t>Tartozékok: Nincs</w:t>
             </w:r>
           </w:p>
         </w:tc>
@@ -853,7 +853,7 @@
             </w:pPr>
             <w:r>
               <w:rPr/>
-              <w:t>Szerviz diagnózis: El van törve</w:t>
+              <w:t>Szerviz diagnózis: Nincs</w:t>
             </w:r>
           </w:p>
         </w:tc>
@@ -1050,7 +1050,7 @@
             </w:r>
             <w:r>
               <w:rPr/>
-              <w:t>2024.08.10</w:t>
+              <w:t>2024.08.11</w:t>
             </w:r>
           </w:p>
         </w:tc>
@@ -2069,7 +2069,7 @@
                 <w:sz w:val="20"/>
                 <w:szCs w:val="20"/>
               </w:rPr>
-              <w:t>2024.08.10                                 …………….……………...</w:t>
+              <w:t>2024.08.11                                 …………….……………...</w:t>
             </w:r>
           </w:p>
           <w:p>
@@ -2127,7 +2127,7 @@
                 <w:sz w:val="20"/>
                 <w:szCs w:val="20"/>
               </w:rPr>
-              <w:t>2024.08.10                                …………….……………...</w:t>
+              <w:t>2024.08.11                                …………….……………...</w:t>
             </w:r>
           </w:p>
           <w:p>

</xml_diff>

<commit_message>
Fixed Pathing issue when printing
</commit_message>
<xml_diff>
--- a/bin/Output_fun.docx
+++ b/bin/Output_fun.docx
@@ -257,7 +257,7 @@
         <w:rPr>
           <w:b/>
         </w:rPr>
-        <w:t>52</w:t>
+        <w:t>56</w:t>
       </w:r>
     </w:p>
     <w:p>
@@ -560,7 +560,7 @@
             </w:pPr>
             <w:r>
               <w:rPr/>
-              <w:t>Megrendelő: Példa Péter</w:t>
+              <w:t>Megrendelő: Kelemen Kabátban</w:t>
             </w:r>
           </w:p>
           <w:p>
@@ -571,7 +571,7 @@
             </w:pPr>
             <w:r>
               <w:rPr/>
-              <w:t>Cím: 9700 Szombathely Nincs Ilyen út 69</w:t>
+              <w:t>Cím: 9702 Szomszédfalu Valamien utca 3</w:t>
             </w:r>
           </w:p>
           <w:p>
@@ -582,7 +582,7 @@
             </w:pPr>
             <w:r>
               <w:rPr/>
-              <w:t>Elérhetőség: telefon  06301234567</w:t>
+              <w:t>Elérhetőség: telefon  062056473829</w:t>
             </w:r>
           </w:p>
           <w:p>
@@ -652,7 +652,7 @@
             </w:r>
             <w:r>
               <w:rPr/>
-              <w:t>Megjegyzés:Valamien megjegyzés</w:t>
+              <w:t>Megjegyzés:</w:t>
             </w:r>
           </w:p>
         </w:tc>
@@ -683,7 +683,7 @@
             </w:pPr>
             <w:r>
               <w:rPr/>
-              <w:t>Megnevezés: Fûnyíró</w:t>
+              <w:t>Megnevezés: Traktor</w:t>
             </w:r>
           </w:p>
           <w:p>
@@ -693,7 +693,7 @@
             </w:pPr>
             <w:r>
               <w:rPr/>
-              <w:t>Típus: Husqwarna</w:t>
+              <w:t>Típus: EpikusFunyirok</w:t>
             </w:r>
           </w:p>
           <w:p>
@@ -703,7 +703,7 @@
             </w:pPr>
             <w:r>
               <w:rPr/>
-              <w:t>Modell: CW23</w:t>
+              <w:t>Modell: Sututu3</w:t>
             </w:r>
           </w:p>
         </w:tc>
@@ -811,7 +811,7 @@
             </w:pPr>
             <w:r>
               <w:rPr/>
-              <w:t>Hibajelenség: Nem indul el</w:t>
+              <w:t>Hibajelenség: Nem forog a kerék</w:t>
             </w:r>
           </w:p>
           <w:p>
@@ -821,7 +821,7 @@
             </w:pPr>
             <w:r>
               <w:rPr/>
-              <w:t>Tartozékok: Kerék, Kesztyû</w:t>
+              <w:t>Tartozékok: Az egész traktor</w:t>
             </w:r>
           </w:p>
         </w:tc>
@@ -853,7 +853,7 @@
             </w:pPr>
             <w:r>
               <w:rPr/>
-              <w:t>Szerviz diagnózis: El van törve</w:t>
+              <w:t>Szerviz diagnózis: Ki kell engedni a féket</w:t>
             </w:r>
           </w:p>
         </w:tc>

</xml_diff>